<commit_message>
Tekst voor presentatie (versie 2)
</commit_message>
<xml_diff>
--- a/Tekst voor presentatie.docx
+++ b/Tekst voor presentatie.docx
@@ -3,6 +3,68 @@
 <w:document xmlns:wpc="http://schemas.microsoft.com/office/word/2010/wordprocessingCanvas" xmlns:cx="http://schemas.microsoft.com/office/drawing/2014/chartex" xmlns:cx1="http://schemas.microsoft.com/office/drawing/2015/9/8/chartex" xmlns:cx2="http://schemas.microsoft.com/office/drawing/2015/10/21/chartex" xmlns:cx3="http://schemas.microsoft.com/office/drawing/2016/5/9/chartex" xmlns:cx4="http://schemas.microsoft.com/office/drawing/2016/5/10/chartex" xmlns:cx5="http://schemas.microsoft.com/office/drawing/2016/5/11/chartex" xmlns:cx6="http://schemas.microsoft.com/office/drawing/2016/5/12/chartex" xmlns:cx7="http://schemas.microsoft.com/office/drawing/2016/5/13/chartex" xmlns:cx8="http://schemas.microsoft.com/office/drawing/2016/5/14/chartex" xmlns:mc="http://schemas.openxmlformats.org/markup-compatibility/2006" xmlns:aink="http://schemas.microsoft.com/office/drawing/2016/ink" xmlns:am3d="http://schemas.microsoft.com/office/drawing/2017/model3d" xmlns:o="urn:schemas-microsoft-com:office:office" xmlns:oel="http://schemas.microsoft.com/office/2019/extlst" xmlns:r="http://schemas.openxmlformats.org/officeDocument/2006/relationships" xmlns:m="http://schemas.openxmlformats.org/officeDocument/2006/math" xmlns:v="urn:schemas-microsoft-com:vml" xmlns:wp14="http://schemas.microsoft.com/office/word/2010/wordprocessingDrawing" xmlns:wp="http://schemas.openxmlformats.org/drawingml/2006/wordprocessingDrawing" xmlns:w10="urn:schemas-microsoft-com:office:word" xmlns:w="http://schemas.openxmlformats.org/wordprocessingml/2006/main" xmlns:w14="http://schemas.microsoft.com/office/word/2010/wordml" xmlns:w15="http://schemas.microsoft.com/office/word/2012/wordml" xmlns:w16cex="http://schemas.microsoft.com/office/word/2018/wordml/cex" xmlns:w16cid="http://schemas.microsoft.com/office/word/2016/wordml/cid" xmlns:w16="http://schemas.microsoft.com/office/word/2018/wordml" xmlns:w16sdtdh="http://schemas.microsoft.com/office/word/2020/wordml/sdtdatahash" xmlns:w16se="http://schemas.microsoft.com/office/word/2015/wordml/symex" xmlns:wpg="http://schemas.microsoft.com/office/word/2010/wordprocessingGroup" xmlns:wpi="http://schemas.microsoft.com/office/word/2010/wordprocessingInk" xmlns:wne="http://schemas.microsoft.com/office/word/2006/wordml" xmlns:wps="http://schemas.microsoft.com/office/word/2010/wordprocessingShape" mc:Ignorable="w14 w15 w16se w16cid w16 w16cex w16sdtdh wp14">
   <w:body>
     <w:p>
+      <w:pPr>
+        <w:jc w:val="center"/>
+        <w:rPr>
+          <w:b/>
+          <w:bCs/>
+          <w:sz w:val="28"/>
+          <w:szCs w:val="28"/>
+          <w:lang w:val="en-US"/>
+        </w:rPr>
+      </w:pPr>
+      <w:r>
+        <w:rPr>
+          <w:b/>
+          <w:bCs/>
+          <w:sz w:val="28"/>
+          <w:szCs w:val="28"/>
+          <w:lang w:val="en-US"/>
+        </w:rPr>
+        <w:t>Super Auto Pets</w:t>
+      </w:r>
+    </w:p>
+    <w:p>
+      <w:pPr>
+        <w:rPr>
+          <w:lang w:val="en-US"/>
+        </w:rPr>
+      </w:pPr>
+    </w:p>
+    <w:p>
+      <w:pPr>
+        <w:rPr>
+          <w:b/>
+          <w:bCs/>
+          <w:lang w:val="en-US"/>
+        </w:rPr>
+      </w:pPr>
+      <w:r>
+        <w:rPr>
+          <w:b/>
+          <w:bCs/>
+          <w:lang w:val="en-US"/>
+        </w:rPr>
+        <w:t xml:space="preserve">SLIDE </w:t>
+      </w:r>
+      <w:r>
+        <w:rPr>
+          <w:b/>
+          <w:bCs/>
+          <w:lang w:val="en-US"/>
+        </w:rPr>
+        <w:t>2</w:t>
+      </w:r>
+      <w:r>
+        <w:rPr>
+          <w:b/>
+          <w:bCs/>
+          <w:lang w:val="en-US"/>
+        </w:rPr>
+        <w:t>: WAT IS SUPER AUTO PETS??</w:t>
+      </w:r>
+    </w:p>
+    <w:p>
       <w:r>
         <w:t>Super Auto Pets is</w:t>
       </w:r>
@@ -25,16 +87,549 @@
         <w:t>-spel</w:t>
       </w:r>
       <w:r>
+        <w:t xml:space="preserve"> waarin je</w:t>
+      </w:r>
+      <w:r>
+        <w:t xml:space="preserve"> als speler</w:t>
+      </w:r>
+      <w:r>
+        <w:t xml:space="preserve"> een team van dieren samenstelt</w:t>
+      </w:r>
+      <w:r>
+        <w:t xml:space="preserve"> om tegen te andere speler te b</w:t>
+      </w:r>
+      <w:r>
+        <w:t>attlen.</w:t>
+      </w:r>
+      <w:r>
+        <w:t xml:space="preserve"> </w:t>
+      </w:r>
+    </w:p>
+    <w:p>
+      <w:pPr>
+        <w:rPr>
+          <w:b/>
+          <w:bCs/>
+        </w:rPr>
+      </w:pPr>
+      <w:r>
+        <w:rPr>
+          <w:b/>
+          <w:bCs/>
+        </w:rPr>
+        <w:t xml:space="preserve">SLIDE </w:t>
+      </w:r>
+      <w:r>
+        <w:rPr>
+          <w:b/>
+          <w:bCs/>
+        </w:rPr>
+        <w:t>3</w:t>
+      </w:r>
+      <w:r>
+        <w:rPr>
+          <w:b/>
+          <w:bCs/>
+        </w:rPr>
+        <w:t>: HOE KAN JE WINNEN?</w:t>
+      </w:r>
+    </w:p>
+    <w:p>
+      <w:r>
+        <w:t>Het s</w:t>
+      </w:r>
+      <w:r>
+        <w:t>p</w:t>
+      </w:r>
+      <w:r>
+        <w:t>el</w:t>
+      </w:r>
+      <w:r>
+        <w:t xml:space="preserve"> wordt gespeeld tussen twee spelers</w:t>
+      </w:r>
+      <w:r>
+        <w:t xml:space="preserve"> en kan </w:t>
+      </w:r>
+      <w:r>
+        <w:t xml:space="preserve">je winnen </w:t>
+      </w:r>
+      <w:r>
+        <w:t xml:space="preserve">door </w:t>
+      </w:r>
+      <w:r>
+        <w:t xml:space="preserve">ervoor te zorgen dat jouw tegenstander </w:t>
+      </w:r>
+      <w:r>
+        <w:t xml:space="preserve">uiteindelijk </w:t>
+      </w:r>
+      <w:r>
+        <w:t xml:space="preserve">geen kaarten meer heeft </w:t>
+      </w:r>
+    </w:p>
+    <w:p>
+      <w:pPr>
+        <w:rPr>
+          <w:b/>
+          <w:bCs/>
+        </w:rPr>
+      </w:pPr>
+      <w:r>
+        <w:rPr>
+          <w:b/>
+          <w:bCs/>
+        </w:rPr>
+        <w:t xml:space="preserve">SLIDE </w:t>
+      </w:r>
+      <w:r>
+        <w:rPr>
+          <w:b/>
+          <w:bCs/>
+        </w:rPr>
+        <w:t>4: GAME STAGES</w:t>
+      </w:r>
+    </w:p>
+    <w:p>
+      <w:pPr>
+        <w:spacing w:after="0"/>
+      </w:pPr>
+      <w:r>
+        <w:t>De opbouw van ons spel gaat als volgt</w:t>
+      </w:r>
+      <w:r>
+        <w:t>:</w:t>
+      </w:r>
+    </w:p>
+    <w:p>
+      <w:pPr>
+        <w:pStyle w:val="Lijstalinea"/>
+        <w:numPr>
+          <w:ilvl w:val="0"/>
+          <w:numId w:val="1"/>
+        </w:numPr>
+        <w:spacing w:after="0"/>
+      </w:pPr>
+      <w:r>
+        <w:t xml:space="preserve">Eerst </w:t>
+      </w:r>
+      <w:r>
+        <w:t>is er de Game Setup</w:t>
+      </w:r>
+      <w:r>
+        <w:t>,</w:t>
+      </w:r>
+      <w:r>
+        <w:t xml:space="preserve"> </w:t>
+      </w:r>
+      <w:r>
+        <w:t xml:space="preserve">er worden eerst onderling random kaarten uitgedeeld </w:t>
+      </w:r>
+    </w:p>
+    <w:p>
+      <w:pPr>
+        <w:pStyle w:val="Lijstalinea"/>
+        <w:numPr>
+          <w:ilvl w:val="0"/>
+          <w:numId w:val="1"/>
+        </w:numPr>
+        <w:spacing w:after="0"/>
+      </w:pPr>
+      <w:r>
+        <w:t>Daarna is het aan jou om een eigen leger op te stellen</w:t>
+      </w:r>
+    </w:p>
+    <w:p>
+      <w:pPr>
+        <w:pStyle w:val="Lijstalinea"/>
+        <w:numPr>
+          <w:ilvl w:val="0"/>
+          <w:numId w:val="1"/>
+        </w:numPr>
+        <w:spacing w:after="0"/>
+      </w:pPr>
+      <w:r>
+        <w:t xml:space="preserve">Nadat beide spelers een eigen leger hebben opgesteld, </w:t>
+      </w:r>
+      <w:r>
+        <w:t>zal de battle beginnen.</w:t>
+      </w:r>
+      <w:r>
+        <w:t xml:space="preserve"> </w:t>
+      </w:r>
+    </w:p>
+    <w:p>
+      <w:pPr>
+        <w:pStyle w:val="Lijstalinea"/>
+        <w:numPr>
+          <w:ilvl w:val="0"/>
+          <w:numId w:val="1"/>
+        </w:numPr>
+        <w:spacing w:after="0"/>
+      </w:pPr>
+      <w:r>
+        <w:t xml:space="preserve">Na de battle </w:t>
+      </w:r>
+      <w:r>
+        <w:t>zullen er opnieuw kaarten uitgedeeld worden vooraleer de volgende battle van start kan gaan.</w:t>
+      </w:r>
+    </w:p>
+    <w:p>
+      <w:pPr>
+        <w:pStyle w:val="Lijstalinea"/>
+        <w:numPr>
+          <w:ilvl w:val="0"/>
+          <w:numId w:val="1"/>
+        </w:numPr>
+        <w:spacing w:after="0"/>
+      </w:pPr>
+      <w:r>
+        <w:t xml:space="preserve">Conclusie is dat er uiteindelijk </w:t>
+      </w:r>
+      <w:r>
+        <w:t>één speler zal zijn zonder kaarten waardoor er een winnaar is.</w:t>
+      </w:r>
+    </w:p>
+    <w:p>
+      <w:pPr>
+        <w:spacing w:after="0"/>
+        <w:rPr>
+          <w:b/>
+          <w:bCs/>
+        </w:rPr>
+      </w:pPr>
+    </w:p>
+    <w:p>
+      <w:pPr>
+        <w:spacing w:after="0"/>
+        <w:rPr>
+          <w:b/>
+          <w:bCs/>
+        </w:rPr>
+      </w:pPr>
+      <w:r>
+        <w:rPr>
+          <w:b/>
+          <w:bCs/>
+        </w:rPr>
+        <w:t xml:space="preserve">SLIDE 5: </w:t>
+      </w:r>
+      <w:r>
+        <w:rPr>
+          <w:b/>
+          <w:bCs/>
+        </w:rPr>
+        <w:t>HOE GAAT HET S</w:t>
+      </w:r>
+      <w:r>
+        <w:rPr>
+          <w:b/>
+          <w:bCs/>
+        </w:rPr>
+        <w:t>PEL VAN START?</w:t>
+      </w:r>
+    </w:p>
+    <w:p>
+      <w:pPr>
+        <w:spacing w:after="0"/>
+      </w:pPr>
+    </w:p>
+    <w:p>
+      <w:pPr>
+        <w:spacing w:after="0"/>
+      </w:pPr>
+      <w:r>
+        <w:t>Bij de start van het spel worden er voor elk spele</w:t>
+      </w:r>
+      <w:r>
+        <w:t>r 5</w:t>
+      </w:r>
+      <w:r>
+        <w:t xml:space="preserve"> random </w:t>
+      </w:r>
+      <w:r>
+        <w:t>pet cards gegeven en 1 perk card.</w:t>
+      </w:r>
+    </w:p>
+    <w:p>
+      <w:pPr>
+        <w:spacing w:after="0"/>
+      </w:pPr>
+    </w:p>
+    <w:p>
+      <w:pPr>
+        <w:spacing w:after="0"/>
+        <w:rPr>
+          <w:b/>
+          <w:bCs/>
+        </w:rPr>
+      </w:pPr>
+      <w:r>
+        <w:rPr>
+          <w:b/>
+          <w:bCs/>
+        </w:rPr>
+        <w:t>SLIDE 6: WAT IS HET VERSCHIL?</w:t>
+      </w:r>
+    </w:p>
+    <w:p>
+      <w:pPr>
+        <w:spacing w:after="0"/>
+      </w:pPr>
+      <w:r>
+        <w:t>P</w:t>
+      </w:r>
+      <w:r>
+        <w:t>et card</w:t>
+      </w:r>
+      <w:r>
+        <w:t xml:space="preserve">s zijn verschillende soorten </w:t>
+      </w:r>
+      <w:r>
+        <w:t xml:space="preserve">pets met verschillende </w:t>
+      </w:r>
+      <w:r>
+        <w:t>vaardigheden</w:t>
+      </w:r>
+    </w:p>
+    <w:p>
+      <w:pPr>
+        <w:spacing w:after="0"/>
+      </w:pPr>
+      <w:r>
+        <w:t xml:space="preserve">Perk cards zijn verschillende soorten voedsel dat je </w:t>
+      </w:r>
+      <w:r>
+        <w:t>bij jouw pets kan le</w:t>
+      </w:r>
+      <w:r>
+        <w:t>ggen om hun health of attack te boosten</w:t>
+      </w:r>
+    </w:p>
+    <w:p/>
+    <w:p>
+      <w:pPr>
+        <w:rPr>
+          <w:b/>
+          <w:bCs/>
+        </w:rPr>
+      </w:pPr>
+      <w:r>
+        <w:rPr>
+          <w:b/>
+          <w:bCs/>
+        </w:rPr>
+        <w:t xml:space="preserve">SLIDE </w:t>
+      </w:r>
+      <w:r>
+        <w:rPr>
+          <w:b/>
+          <w:bCs/>
+        </w:rPr>
+        <w:t>7</w:t>
+      </w:r>
+      <w:r>
+        <w:rPr>
+          <w:b/>
+          <w:bCs/>
+        </w:rPr>
+        <w:t xml:space="preserve">: </w:t>
+      </w:r>
+      <w:r>
+        <w:rPr>
+          <w:b/>
+          <w:bCs/>
+        </w:rPr>
+        <w:t>HOE MAAK JE EEN LEGER?</w:t>
+      </w:r>
+    </w:p>
+    <w:p>
+      <w:r>
+        <w:t xml:space="preserve">Ieder speler </w:t>
+      </w:r>
+      <w:r>
+        <w:t>moet voor</w:t>
+      </w:r>
+      <w:r>
+        <w:t>dat de battle van start gaat</w:t>
+      </w:r>
+      <w:r>
+        <w:t xml:space="preserve"> 3 </w:t>
+      </w:r>
+      <w:r>
+        <w:t xml:space="preserve">van de 5 </w:t>
+      </w:r>
+      <w:r>
+        <w:t>pet cards</w:t>
+      </w:r>
+      <w:r>
+        <w:t xml:space="preserve"> dat je gekregen hebt</w:t>
+      </w:r>
+      <w:r>
+        <w:t xml:space="preserve"> leggen op tafel</w:t>
+      </w:r>
+      <w:r>
         <w:t>.</w:t>
       </w:r>
       <w:r>
+        <w:t xml:space="preserve"> De kaarten mag je nog niet revealen </w:t>
+      </w:r>
+      <w:r>
+        <w:t>aan elkaar</w:t>
+      </w:r>
+      <w:r>
+        <w:t>.</w:t>
+      </w:r>
+      <w:r>
+        <w:t xml:space="preserve"> Je mag zelf kiezen of je al dan niet jouw perk cards wilt gebruiken voor </w:t>
+      </w:r>
+      <w:r>
+        <w:t>d</w:t>
+      </w:r>
+      <w:r>
+        <w:t>e battle of niet. Als je dit niet gebruikt kan je dit bewaren voor de volgende ronde net zoals de andere pet cards dat je gekregen hebt bij de start.</w:t>
+      </w:r>
+    </w:p>
+    <w:p/>
+    <w:p>
+      <w:pPr>
+        <w:rPr>
+          <w:b/>
+          <w:bCs/>
+        </w:rPr>
+      </w:pPr>
+      <w:r>
+        <w:rPr>
+          <w:b/>
+          <w:bCs/>
+        </w:rPr>
+        <w:t xml:space="preserve">SLIDE 8: </w:t>
+      </w:r>
+      <w:r>
+        <w:rPr>
+          <w:b/>
+          <w:bCs/>
+        </w:rPr>
+        <w:t>REVEALING ARMY</w:t>
+      </w:r>
+    </w:p>
+    <w:p>
+      <w:pPr>
+        <w:spacing w:after="0"/>
+      </w:pPr>
+      <w:r>
+        <w:t xml:space="preserve">Als </w:t>
+      </w:r>
+      <w:r>
+        <w:t>de battle eenmaal</w:t>
+      </w:r>
+      <w:r>
+        <w:t xml:space="preserve"> begonnen is, </w:t>
+      </w:r>
+      <w:r>
+        <w:t>mogen</w:t>
+      </w:r>
+      <w:r>
+        <w:t xml:space="preserve"> de kaarten </w:t>
+      </w:r>
+      <w:r>
+        <w:t>getoond</w:t>
+      </w:r>
+      <w:r>
+        <w:t xml:space="preserve"> worden</w:t>
+      </w:r>
+      <w:r>
+        <w:t>.</w:t>
+      </w:r>
+    </w:p>
+    <w:p>
+      <w:pPr>
+        <w:spacing w:after="0"/>
+      </w:pPr>
+      <w:r>
+        <w:t xml:space="preserve">Daarna </w:t>
+      </w:r>
+      <w:r>
+        <w:t xml:space="preserve">leg je bij iedere kaart het aantal chips </w:t>
+      </w:r>
+      <w:r>
+        <w:t>dat aanduidt hoeveel health en attacks ze hebben.</w:t>
+      </w:r>
+    </w:p>
+    <w:p>
+      <w:pPr>
+        <w:spacing w:after="0"/>
+      </w:pPr>
+      <w:r>
+        <w:t xml:space="preserve">Blauw is voor attack en rood is voor </w:t>
+      </w:r>
+      <w:r>
+        <w:t>health</w:t>
+      </w:r>
+    </w:p>
+    <w:p>
+      <w:r>
+        <w:t>Ieder pet card heeft zijn eigen health en attack.</w:t>
+      </w:r>
+    </w:p>
+    <w:p/>
+    <w:p/>
+    <w:p>
+      <w:pPr>
+        <w:rPr>
+          <w:b/>
+          <w:bCs/>
+          <w:lang w:val="en-US"/>
+        </w:rPr>
+      </w:pPr>
+      <w:r>
+        <w:rPr>
+          <w:b/>
+          <w:bCs/>
+          <w:lang w:val="en-US"/>
+        </w:rPr>
+        <w:lastRenderedPageBreak/>
+        <w:t xml:space="preserve">SLIDE 9: </w:t>
+      </w:r>
+      <w:r>
+        <w:rPr>
+          <w:b/>
+          <w:bCs/>
+          <w:lang w:val="en-US"/>
+        </w:rPr>
+        <w:t>HOW TO BATTLE</w:t>
+      </w:r>
+    </w:p>
+    <w:p>
+      <w:r>
+        <w:t>Nu dat we al de regels hebben uitgelegd is het tijd voor een demonstratie.</w:t>
+      </w:r>
+    </w:p>
+    <w:p>
+      <w:r>
+        <w:t>Zoals je kan zien hebben beide spelers 3 pets cards op tafel gelegd</w:t>
+      </w:r>
+      <w:r>
+        <w:t xml:space="preserve">. </w:t>
+      </w:r>
+      <w:r>
+        <w:t xml:space="preserve">Één van de spelers heeft voor deze battle ook een perk card </w:t>
+      </w:r>
+      <w:r>
+        <w:t xml:space="preserve">op tafel gelegd. </w:t>
+      </w:r>
+      <w:r>
+        <w:t>Als de battle begonnen is blijkt dat speler aan de linkerkant een krokodil heeft</w:t>
+      </w:r>
+      <w:r>
+        <w:t>. Als vaardigheid heeft krokodiel dat hij damage heeft</w:t>
+      </w:r>
+      <w:r>
+        <w:t xml:space="preserve"> aan de laatste kaart van de andere speler</w:t>
+      </w:r>
+      <w:r>
         <w:t xml:space="preserve"> </w:t>
       </w:r>
       <w:r>
-        <w:t>Het spel</w:t>
-      </w:r>
-      <w:r>
-        <w:t xml:space="preserve"> wordt gespeeld tussen twee spelers</w:t>
+        <w:t>vooraleer de eerste kaarten vechten tegen elkaar</w:t>
       </w:r>
       <w:r>
         <w:t>.</w:t>
@@ -42,237 +637,178 @@
     </w:p>
     <w:p>
       <w:r>
-        <w:t xml:space="preserve">Het spel kan je winnen </w:t>
-      </w:r>
-      <w:r>
-        <w:t xml:space="preserve">door </w:t>
-      </w:r>
-      <w:r>
-        <w:t xml:space="preserve">ervoor te zorgen dat jouw tegenstander geen kaarten meer heeft, verdere uitleg komt nog. </w:t>
-      </w:r>
-    </w:p>
-    <w:p>
-      <w:r>
-        <w:t xml:space="preserve">De opbouw van ons spel gaat als volgt. Eerst </w:t>
-      </w:r>
-      <w:r>
-        <w:t>is er de Game Setup</w:t>
-      </w:r>
-      <w:r>
-        <w:t xml:space="preserve">, het uitdelen van de kaarten met de nodige uitleg erbij. Daarna is het aan jou om </w:t>
-      </w:r>
-      <w:r>
-        <w:t xml:space="preserve">met de kaarten dat je gekregen hebt </w:t>
-      </w:r>
-      <w:r>
-        <w:t xml:space="preserve">een </w:t>
-      </w:r>
-      <w:r>
-        <w:t>eigen leger op te stellen. Nadat beide spelers een eigen leger hebben opgesteld, k</w:t>
-      </w:r>
-      <w:r>
-        <w:t>unnen we beginnen met battlen.</w:t>
-      </w:r>
-      <w:r>
-        <w:t xml:space="preserve"> Na de battle </w:t>
-      </w:r>
-      <w:r>
-        <w:t xml:space="preserve">zullen er opnieuw kaarten uitgedeeld worden vooraleer de volgende battle van start kan gaan. Conclusie is dat er uiteindelijk </w:t>
-      </w:r>
-      <w:r>
-        <w:t>één speler zal zijn zonder kaarten waardoor er een winnaar is.</w:t>
-      </w:r>
-    </w:p>
-    <w:p>
-      <w:pPr>
-        <w:spacing w:after="0"/>
-      </w:pPr>
-      <w:r>
-        <w:t>Bij de start van het spel worden er voor elk spele</w:t>
-      </w:r>
-      <w:r>
-        <w:t>r 5 pet cards gegeven en 1 perk card.</w:t>
-      </w:r>
-    </w:p>
-    <w:p>
-      <w:pPr>
-        <w:spacing w:after="0"/>
-      </w:pPr>
-      <w:r>
-        <w:t>P</w:t>
-      </w:r>
-      <w:r>
-        <w:t>et card</w:t>
-      </w:r>
-      <w:r>
-        <w:t xml:space="preserve">s zijn verschillende soorten </w:t>
-      </w:r>
-      <w:r>
-        <w:t>pets met verschillende abilities</w:t>
-      </w:r>
-    </w:p>
-    <w:p>
-      <w:pPr>
-        <w:spacing w:after="0"/>
-      </w:pPr>
-      <w:r>
-        <w:t xml:space="preserve">Perk cards zijn verschillende soorten voedsel dat je </w:t>
-      </w:r>
-      <w:r>
-        <w:t>bij jouw pets kan le</w:t>
-      </w:r>
-      <w:r>
-        <w:t>ggen om hun health of attack te boosten</w:t>
+        <w:t xml:space="preserve">De laatste kaart van de andere speler heeft slechts 1 health waardoor </w:t>
+      </w:r>
+      <w:r>
+        <w:t>hij zijn kaart verliest. Deze kaart wordt weer terug op de stack gelegd. Als je een perk card naast dit kaart gelegd hebt, ben je dit ook verloren.</w:t>
+      </w:r>
+    </w:p>
+    <w:p>
+      <w:pPr>
+        <w:rPr>
+          <w:b/>
+          <w:bCs/>
+        </w:rPr>
+      </w:pPr>
+      <w:r>
+        <w:rPr>
+          <w:b/>
+          <w:bCs/>
+        </w:rPr>
+        <w:t>SLIDE 10: HOE LEVEL JE UP?</w:t>
+      </w:r>
+    </w:p>
+    <w:p>
+      <w:r>
+        <w:t xml:space="preserve">Als een speler na </w:t>
+      </w:r>
+      <w:r>
+        <w:t>een gewonnen</w:t>
+      </w:r>
+      <w:r>
+        <w:t xml:space="preserve"> battle nog een pet card </w:t>
+      </w:r>
+      <w:r>
+        <w:t xml:space="preserve">over heeft, </w:t>
+      </w:r>
+      <w:r>
+        <w:t xml:space="preserve"> </w:t>
+      </w:r>
+      <w:r>
+        <w:t xml:space="preserve">dan heeft deze pet card een level up gekregen. Level up betekent dat </w:t>
+      </w:r>
+      <w:r>
+        <w:t>de pet card zijn</w:t>
+      </w:r>
+      <w:r>
+        <w:t xml:space="preserve"> </w:t>
+      </w:r>
+      <w:r>
+        <w:t>vaardigheden</w:t>
+      </w:r>
+      <w:r>
+        <w:t xml:space="preserve"> sterker zijn geworden en dus ook moeilijker zal zijn voor de tegenstander om </w:t>
+      </w:r>
+      <w:r>
+        <w:t>nog te kunnen winnen.</w:t>
+      </w:r>
+      <w:r>
+        <w:t xml:space="preserve"> De pet card moet </w:t>
+      </w:r>
+      <w:r>
+        <w:t xml:space="preserve">herbruikt worden in de volgende battle. </w:t>
+      </w:r>
+      <w:r>
+        <w:t xml:space="preserve">De health van de pet card </w:t>
+      </w:r>
+      <w:r>
+        <w:t xml:space="preserve">is </w:t>
+      </w:r>
+      <w:r>
+        <w:t xml:space="preserve">na de battle hetzelfde en als je perk cards hebt gelegd bij deze </w:t>
+      </w:r>
+      <w:r>
+        <w:t>pet, zal dit ook meegenomen worden naar de volgende battle.</w:t>
       </w:r>
     </w:p>
     <w:p/>
     <w:p>
-      <w:r>
-        <w:t xml:space="preserve">Ieder speler </w:t>
-      </w:r>
-      <w:r>
-        <w:t>moet voor het battlen 3 pet cards leggen op de tafel</w:t>
-      </w:r>
-      <w:r>
-        <w:t>.</w:t>
-      </w:r>
-      <w:r>
-        <w:t xml:space="preserve"> De kaarten mag je nog niet revealen voor de battle.</w:t>
-      </w:r>
-      <w:r>
-        <w:t xml:space="preserve"> Je mag zelf kiezen of je al dan niet jouw perk cards wilt gebruiken voor </w:t>
-      </w:r>
-      <w:r>
-        <w:t>d</w:t>
-      </w:r>
-      <w:r>
-        <w:t>e battle of niet. Als je dit niet gebruikt kan je dit bewaren voor de volgende ronde net zoals de andere pet cards dat je gekregen hebt bij de start.</w:t>
+      <w:pPr>
+        <w:rPr>
+          <w:b/>
+          <w:bCs/>
+          <w:lang w:val="en-US"/>
+        </w:rPr>
+      </w:pPr>
+      <w:r>
+        <w:rPr>
+          <w:b/>
+          <w:bCs/>
+          <w:lang w:val="en-US"/>
+        </w:rPr>
+        <w:t xml:space="preserve">SLIDE 11: </w:t>
+      </w:r>
+      <w:r>
+        <w:rPr>
+          <w:b/>
+          <w:bCs/>
+          <w:lang w:val="en-US"/>
+        </w:rPr>
+        <w:t>BACK TO MAKING AN ARMY</w:t>
+      </w:r>
+    </w:p>
+    <w:p>
+      <w:r>
+        <w:t>Na iedere battle worden er</w:t>
+      </w:r>
+      <w:r>
+        <w:t xml:space="preserve"> weer</w:t>
+      </w:r>
+      <w:r>
+        <w:t xml:space="preserve"> 3 pet cards en 1 perk card uitgedeeld aan ieder speler. </w:t>
+      </w:r>
+      <w:r>
+        <w:t>Hiermee kunnen ze een nieuwe leger opbouwen voor de volgende battle.</w:t>
+      </w:r>
+    </w:p>
+    <w:p>
+      <w:pPr>
+        <w:rPr>
+          <w:b/>
+          <w:bCs/>
+        </w:rPr>
+      </w:pPr>
+      <w:r>
+        <w:rPr>
+          <w:b/>
+          <w:bCs/>
+        </w:rPr>
+        <w:t>SLIDE 12-13-14: FEEDBACK</w:t>
+      </w:r>
+    </w:p>
+    <w:p>
+      <w:r>
+        <w:t>Als feedback voor ons spel hebben we gekregen dat de levels useless zijn</w:t>
+      </w:r>
+      <w:r>
+        <w:t xml:space="preserve">, dit kwam doordat er na ieder battle geen of slechts 1 pet card overbleef en die ging dan </w:t>
+      </w:r>
+      <w:r>
+        <w:t xml:space="preserve">de volgende ronde eruit. </w:t>
+      </w:r>
+      <w:r>
+        <w:t xml:space="preserve">Als oplossing hebben we meer health gegeven aan pet cards  </w:t>
+      </w:r>
+      <w:r>
+        <w:t>zodat er meer kans is om een level up te hebben</w:t>
+      </w:r>
+    </w:p>
+    <w:p>
+      <w:r>
+        <w:t xml:space="preserve">Als tweede feedback hebben we gekregen </w:t>
+      </w:r>
+      <w:r>
+        <w:t>om eventueel AOE attacks toe te voegen aan ons spel,  we h</w:t>
+      </w:r>
+      <w:r>
+        <w:t>ebben hiervoor dan ook een perk card aangemaakt.</w:t>
+      </w:r>
+    </w:p>
+    <w:p>
+      <w:r>
+        <w:t xml:space="preserve">Als derde feedback hebben we gekregen dat het wat onduidelijk was welke pet cards een level up hebben gekregen of niet. </w:t>
+      </w:r>
+      <w:r>
+        <w:t xml:space="preserve">Als oplossing hebben we dat er een extra kaart </w:t>
+      </w:r>
+      <w:r>
+        <w:t>onder pet wordt gelegd om aan te tonen dat dit kaart een level up heeft gekregen.</w:t>
       </w:r>
     </w:p>
     <w:p/>
     <w:p>
       <w:r>
-        <w:t xml:space="preserve">Als het spel begonnen is, </w:t>
-      </w:r>
-      <w:r>
-        <w:t>mogen</w:t>
-      </w:r>
-      <w:r>
-        <w:t xml:space="preserve"> de kaarten </w:t>
-      </w:r>
-      <w:r>
-        <w:t>getoond</w:t>
-      </w:r>
-      <w:r>
-        <w:t xml:space="preserve"> worden</w:t>
-      </w:r>
-      <w:r>
-        <w:t xml:space="preserve"> en </w:t>
-      </w:r>
-      <w:r>
-        <w:t>daarna is het de bedoeling dat j</w:t>
-      </w:r>
-      <w:r>
-        <w:t>e voor ieder kaart chips legt. Er zijn twee soorten chips, attack en health. Ieder pet card heeft zijn eigen health en attack.</w:t>
-      </w:r>
-    </w:p>
-    <w:p/>
-    <w:p>
-      <w:r>
-        <w:t>//voorbeeld crocodile battle</w:t>
-      </w:r>
-    </w:p>
-    <w:p/>
-    <w:p>
-      <w:r>
-        <w:t xml:space="preserve">Als een speler na </w:t>
-      </w:r>
-      <w:r>
-        <w:t>een gewonnen</w:t>
-      </w:r>
-      <w:r>
-        <w:t xml:space="preserve"> battle nog een pet card </w:t>
-      </w:r>
-      <w:r>
-        <w:t xml:space="preserve">over heeft, </w:t>
-      </w:r>
-      <w:r>
-        <w:t xml:space="preserve"> </w:t>
-      </w:r>
-      <w:r>
-        <w:t xml:space="preserve">dan heeft deze pet card een level up gekregen. Level up betekent dat </w:t>
-      </w:r>
-      <w:r>
-        <w:t>de pet card zijn</w:t>
-      </w:r>
-      <w:r>
-        <w:t xml:space="preserve"> abilities sterker zijn geworden en dus ook moeilijker zal zijn voor de tegenstander om </w:t>
-      </w:r>
-      <w:r>
-        <w:t>nog te kunnen winnen.</w:t>
-      </w:r>
-      <w:r>
-        <w:t xml:space="preserve"> De pet card moet </w:t>
-      </w:r>
-      <w:r>
-        <w:t xml:space="preserve">herbruikt worden in de volgende battle. </w:t>
-      </w:r>
-      <w:r>
-        <w:t xml:space="preserve">De health van de pet card na de battle blijft hetzelfde en als je perk cards hebt gelegd bij deze </w:t>
-      </w:r>
-      <w:r>
-        <w:t>pet, zal dit ook meegenomen worden naar de volgende battle.</w:t>
-      </w:r>
-    </w:p>
-    <w:p/>
-    <w:p>
-      <w:r>
-        <w:t xml:space="preserve">Na iedere battle worden er 3 pet cards en 1 perk card uitgedeeld aan ieder speler. </w:t>
-      </w:r>
-      <w:r>
-        <w:t>Hiermee kunnen ze een nieuwe leger opbouwen voor de volgende battle.</w:t>
-      </w:r>
-    </w:p>
-    <w:p/>
-    <w:p>
-      <w:r>
-        <w:t>Als feedback voor ons spel hebben we gekregen dat de levels useless zijn</w:t>
-      </w:r>
-      <w:r>
-        <w:t xml:space="preserve">, dit kwam doordat er na ieder battle geen of slechts 1 pet card overbleef en die ging dan </w:t>
-      </w:r>
-      <w:r>
-        <w:t xml:space="preserve">de volgende ronde eruit. </w:t>
-      </w:r>
-      <w:r>
-        <w:t xml:space="preserve">Als oplossing hebben we meer health gegeven aan pet cards  </w:t>
-      </w:r>
-      <w:r>
-        <w:t>zodat er meer kans is om een level up te hebben</w:t>
-      </w:r>
-    </w:p>
-    <w:p>
-      <w:r>
-        <w:lastRenderedPageBreak/>
-        <w:t xml:space="preserve">Als tweede feedback hebben we gekregen </w:t>
-      </w:r>
-      <w:r>
-        <w:t>om eventueel AOE attacks toe te voegen aan ons spel,  we h</w:t>
-      </w:r>
-      <w:r>
-        <w:t>ebben hiervoor dan ook een perk card aangemaakt.</w:t>
-      </w:r>
-    </w:p>
-    <w:p/>
-    <w:p>
-      <w:r>
-        <w:t xml:space="preserve">Als derde feedback hebben we gekregen dat het wat onduidelijk was welke pet cards een level up hebben gekregen of niet. </w:t>
-      </w:r>
-      <w:r>
-        <w:t xml:space="preserve">Als oplossing hebben we dat er een extra kaart </w:t>
-      </w:r>
-      <w:r>
-        <w:t>onder pet wordt gelegd om aan te tonen dat dit kaart een level up heeft gekregen.</w:t>
+        <w:t>BEDANKT OM TE LUISTEREN!</w:t>
       </w:r>
     </w:p>
     <w:sectPr>
@@ -283,6 +819,127 @@
     </w:sectPr>
   </w:body>
 </w:document>
+</file>
+
+<file path=word/numbering.xml><?xml version="1.0" encoding="utf-8"?>
+<w:numbering xmlns:wpc="http://schemas.microsoft.com/office/word/2010/wordprocessingCanvas" xmlns:cx="http://schemas.microsoft.com/office/drawing/2014/chartex" xmlns:cx1="http://schemas.microsoft.com/office/drawing/2015/9/8/chartex" xmlns:cx2="http://schemas.microsoft.com/office/drawing/2015/10/21/chartex" xmlns:cx3="http://schemas.microsoft.com/office/drawing/2016/5/9/chartex" xmlns:cx4="http://schemas.microsoft.com/office/drawing/2016/5/10/chartex" xmlns:cx5="http://schemas.microsoft.com/office/drawing/2016/5/11/chartex" xmlns:cx6="http://schemas.microsoft.com/office/drawing/2016/5/12/chartex" xmlns:cx7="http://schemas.microsoft.com/office/drawing/2016/5/13/chartex" xmlns:cx8="http://schemas.microsoft.com/office/drawing/2016/5/14/chartex" xmlns:mc="http://schemas.openxmlformats.org/markup-compatibility/2006" xmlns:aink="http://schemas.microsoft.com/office/drawing/2016/ink" xmlns:am3d="http://schemas.microsoft.com/office/drawing/2017/model3d" xmlns:o="urn:schemas-microsoft-com:office:office" xmlns:oel="http://schemas.microsoft.com/office/2019/extlst" xmlns:r="http://schemas.openxmlformats.org/officeDocument/2006/relationships" xmlns:m="http://schemas.openxmlformats.org/officeDocument/2006/math" xmlns:v="urn:schemas-microsoft-com:vml" xmlns:wp14="http://schemas.microsoft.com/office/word/2010/wordprocessingDrawing" xmlns:wp="http://schemas.openxmlformats.org/drawingml/2006/wordprocessingDrawing" xmlns:w10="urn:schemas-microsoft-com:office:word" xmlns:w="http://schemas.openxmlformats.org/wordprocessingml/2006/main" xmlns:w14="http://schemas.microsoft.com/office/word/2010/wordml" xmlns:w15="http://schemas.microsoft.com/office/word/2012/wordml" xmlns:w16cex="http://schemas.microsoft.com/office/word/2018/wordml/cex" xmlns:w16cid="http://schemas.microsoft.com/office/word/2016/wordml/cid" xmlns:w16="http://schemas.microsoft.com/office/word/2018/wordml" xmlns:w16sdtdh="http://schemas.microsoft.com/office/word/2020/wordml/sdtdatahash" xmlns:w16se="http://schemas.microsoft.com/office/word/2015/wordml/symex" xmlns:wpg="http://schemas.microsoft.com/office/word/2010/wordprocessingGroup" xmlns:wpi="http://schemas.microsoft.com/office/word/2010/wordprocessingInk" xmlns:wne="http://schemas.microsoft.com/office/word/2006/wordml" xmlns:wps="http://schemas.microsoft.com/office/word/2010/wordprocessingShape" mc:Ignorable="w14 w15 w16se w16cid w16 w16cex w16sdtdh wp14">
+  <w:abstractNum w:abstractNumId="0" w15:restartNumberingAfterBreak="0">
+    <w:nsid w:val="43BD5F07"/>
+    <w:multiLevelType w:val="hybridMultilevel"/>
+    <w:tmpl w:val="9BD4BCAA"/>
+    <w:lvl w:ilvl="0" w:tplc="08130001">
+      <w:start w:val="1"/>
+      <w:numFmt w:val="bullet"/>
+      <w:lvlText w:val=""/>
+      <w:lvlJc w:val="left"/>
+      <w:pPr>
+        <w:ind w:left="720" w:hanging="360"/>
+      </w:pPr>
+      <w:rPr>
+        <w:rFonts w:ascii="Symbol" w:hAnsi="Symbol" w:hint="default"/>
+      </w:rPr>
+    </w:lvl>
+    <w:lvl w:ilvl="1" w:tplc="08130003" w:tentative="1">
+      <w:start w:val="1"/>
+      <w:numFmt w:val="bullet"/>
+      <w:lvlText w:val="o"/>
+      <w:lvlJc w:val="left"/>
+      <w:pPr>
+        <w:ind w:left="1440" w:hanging="360"/>
+      </w:pPr>
+      <w:rPr>
+        <w:rFonts w:ascii="Courier New" w:hAnsi="Courier New" w:cs="Courier New" w:hint="default"/>
+      </w:rPr>
+    </w:lvl>
+    <w:lvl w:ilvl="2" w:tplc="08130005" w:tentative="1">
+      <w:start w:val="1"/>
+      <w:numFmt w:val="bullet"/>
+      <w:lvlText w:val=""/>
+      <w:lvlJc w:val="left"/>
+      <w:pPr>
+        <w:ind w:left="2160" w:hanging="360"/>
+      </w:pPr>
+      <w:rPr>
+        <w:rFonts w:ascii="Wingdings" w:hAnsi="Wingdings" w:hint="default"/>
+      </w:rPr>
+    </w:lvl>
+    <w:lvl w:ilvl="3" w:tplc="08130001" w:tentative="1">
+      <w:start w:val="1"/>
+      <w:numFmt w:val="bullet"/>
+      <w:lvlText w:val=""/>
+      <w:lvlJc w:val="left"/>
+      <w:pPr>
+        <w:ind w:left="2880" w:hanging="360"/>
+      </w:pPr>
+      <w:rPr>
+        <w:rFonts w:ascii="Symbol" w:hAnsi="Symbol" w:hint="default"/>
+      </w:rPr>
+    </w:lvl>
+    <w:lvl w:ilvl="4" w:tplc="08130003" w:tentative="1">
+      <w:start w:val="1"/>
+      <w:numFmt w:val="bullet"/>
+      <w:lvlText w:val="o"/>
+      <w:lvlJc w:val="left"/>
+      <w:pPr>
+        <w:ind w:left="3600" w:hanging="360"/>
+      </w:pPr>
+      <w:rPr>
+        <w:rFonts w:ascii="Courier New" w:hAnsi="Courier New" w:cs="Courier New" w:hint="default"/>
+      </w:rPr>
+    </w:lvl>
+    <w:lvl w:ilvl="5" w:tplc="08130005" w:tentative="1">
+      <w:start w:val="1"/>
+      <w:numFmt w:val="bullet"/>
+      <w:lvlText w:val=""/>
+      <w:lvlJc w:val="left"/>
+      <w:pPr>
+        <w:ind w:left="4320" w:hanging="360"/>
+      </w:pPr>
+      <w:rPr>
+        <w:rFonts w:ascii="Wingdings" w:hAnsi="Wingdings" w:hint="default"/>
+      </w:rPr>
+    </w:lvl>
+    <w:lvl w:ilvl="6" w:tplc="08130001" w:tentative="1">
+      <w:start w:val="1"/>
+      <w:numFmt w:val="bullet"/>
+      <w:lvlText w:val=""/>
+      <w:lvlJc w:val="left"/>
+      <w:pPr>
+        <w:ind w:left="5040" w:hanging="360"/>
+      </w:pPr>
+      <w:rPr>
+        <w:rFonts w:ascii="Symbol" w:hAnsi="Symbol" w:hint="default"/>
+      </w:rPr>
+    </w:lvl>
+    <w:lvl w:ilvl="7" w:tplc="08130003" w:tentative="1">
+      <w:start w:val="1"/>
+      <w:numFmt w:val="bullet"/>
+      <w:lvlText w:val="o"/>
+      <w:lvlJc w:val="left"/>
+      <w:pPr>
+        <w:ind w:left="5760" w:hanging="360"/>
+      </w:pPr>
+      <w:rPr>
+        <w:rFonts w:ascii="Courier New" w:hAnsi="Courier New" w:cs="Courier New" w:hint="default"/>
+      </w:rPr>
+    </w:lvl>
+    <w:lvl w:ilvl="8" w:tplc="08130005" w:tentative="1">
+      <w:start w:val="1"/>
+      <w:numFmt w:val="bullet"/>
+      <w:lvlText w:val=""/>
+      <w:lvlJc w:val="left"/>
+      <w:pPr>
+        <w:ind w:left="6480" w:hanging="360"/>
+      </w:pPr>
+      <w:rPr>
+        <w:rFonts w:ascii="Wingdings" w:hAnsi="Wingdings" w:hint="default"/>
+      </w:rPr>
+    </w:lvl>
+  </w:abstractNum>
+  <w:num w:numId="1" w16cid:durableId="1008142751">
+    <w:abstractNumId w:val="0"/>
+  </w:num>
+</w:numbering>
 </file>
 
 <file path=word/styles.xml><?xml version="1.0" encoding="utf-8"?>

</xml_diff>

<commit_message>
Tekst voor presentatie (versie 3)
</commit_message>
<xml_diff>
--- a/Tekst voor presentatie.docx
+++ b/Tekst voor presentatie.docx
@@ -27,24 +27,42 @@
     <w:p>
       <w:pPr>
         <w:rPr>
+          <w:b/>
+          <w:bCs/>
           <w:lang w:val="en-US"/>
         </w:rPr>
       </w:pPr>
-    </w:p>
-    <w:p>
-      <w:pPr>
+      <w:r>
         <w:rPr>
           <w:b/>
           <w:bCs/>
           <w:lang w:val="en-US"/>
         </w:rPr>
-      </w:pPr>
-      <w:r>
+        <w:t xml:space="preserve">SLIDE 1: </w:t>
+      </w:r>
+    </w:p>
+    <w:p>
+      <w:r>
+        <w:t xml:space="preserve">Hallo iedereen, wij hebben als spel </w:t>
+      </w:r>
+      <w:r>
+        <w:t>Super Auto Pets</w:t>
+      </w:r>
+    </w:p>
+    <w:p>
+      <w:pPr>
         <w:rPr>
           <w:b/>
           <w:bCs/>
           <w:lang w:val="en-US"/>
         </w:rPr>
+      </w:pPr>
+      <w:r>
+        <w:rPr>
+          <w:b/>
+          <w:bCs/>
+          <w:lang w:val="en-US"/>
+        </w:rPr>
         <w:t xml:space="preserve">SLIDE </w:t>
       </w:r>
       <w:r>
@@ -96,10 +114,24 @@
         <w:t xml:space="preserve"> een team van dieren samenstelt</w:t>
       </w:r>
       <w:r>
-        <w:t xml:space="preserve"> om tegen te andere speler te b</w:t>
-      </w:r>
-      <w:r>
-        <w:t>attlen.</w:t>
+        <w:t xml:space="preserve"> om tegen </w:t>
+      </w:r>
+      <w:r>
+        <w:t>d</w:t>
+      </w:r>
+      <w:r>
+        <w:t xml:space="preserve">e andere speler te </w:t>
+      </w:r>
+      <w:proofErr w:type="spellStart"/>
+      <w:r>
+        <w:t>b</w:t>
+      </w:r>
+      <w:r>
+        <w:t>attlen</w:t>
+      </w:r>
+      <w:proofErr w:type="spellEnd"/>
+      <w:r>
+        <w:t>.</w:t>
       </w:r>
       <w:r>
         <w:t xml:space="preserve"> </w:t>
@@ -157,13 +189,16 @@
         <w:t xml:space="preserve">door </w:t>
       </w:r>
       <w:r>
-        <w:t xml:space="preserve">ervoor te zorgen dat jouw tegenstander </w:t>
-      </w:r>
-      <w:r>
-        <w:t xml:space="preserve">uiteindelijk </w:t>
-      </w:r>
-      <w:r>
-        <w:t xml:space="preserve">geen kaarten meer heeft </w:t>
+        <w:t xml:space="preserve">ervoor te zorgen dat </w:t>
+      </w:r>
+      <w:r>
+        <w:t>je op het einde meer kaarten hebt dan de tegenstander</w:t>
+      </w:r>
+      <w:r>
+        <w:t>.</w:t>
+      </w:r>
+      <w:r>
+        <w:t xml:space="preserve"> </w:t>
       </w:r>
     </w:p>
     <w:p>
@@ -250,7 +285,15 @@
         <w:t xml:space="preserve">Nadat beide spelers een eigen leger hebben opgesteld, </w:t>
       </w:r>
       <w:r>
-        <w:t>zal de battle beginnen.</w:t>
+        <w:t xml:space="preserve">zal de </w:t>
+      </w:r>
+      <w:proofErr w:type="spellStart"/>
+      <w:r>
+        <w:t>battle</w:t>
+      </w:r>
+      <w:proofErr w:type="spellEnd"/>
+      <w:r>
+        <w:t xml:space="preserve"> beginnen.</w:t>
       </w:r>
       <w:r>
         <w:t xml:space="preserve"> </w:t>
@@ -266,10 +309,26 @@
         <w:spacing w:after="0"/>
       </w:pPr>
       <w:r>
-        <w:t xml:space="preserve">Na de battle </w:t>
-      </w:r>
-      <w:r>
-        <w:t>zullen er opnieuw kaarten uitgedeeld worden vooraleer de volgende battle van start kan gaan.</w:t>
+        <w:t xml:space="preserve">Na de </w:t>
+      </w:r>
+      <w:proofErr w:type="spellStart"/>
+      <w:r>
+        <w:t>battle</w:t>
+      </w:r>
+      <w:proofErr w:type="spellEnd"/>
+      <w:r>
+        <w:t xml:space="preserve"> </w:t>
+      </w:r>
+      <w:r>
+        <w:t xml:space="preserve">zullen er opnieuw kaarten uitgedeeld worden vooraleer de volgende </w:t>
+      </w:r>
+      <w:proofErr w:type="spellStart"/>
+      <w:r>
+        <w:t>battle</w:t>
+      </w:r>
+      <w:proofErr w:type="spellEnd"/>
+      <w:r>
+        <w:t xml:space="preserve"> van start kan gaan.</w:t>
       </w:r>
     </w:p>
     <w:p>
@@ -285,7 +344,25 @@
         <w:t xml:space="preserve">Conclusie is dat er uiteindelijk </w:t>
       </w:r>
       <w:r>
-        <w:t>één speler zal zijn zonder kaarten waardoor er een winnaar is.</w:t>
+        <w:t>geen</w:t>
+      </w:r>
+      <w:r>
+        <w:t xml:space="preserve"> kaarten</w:t>
+      </w:r>
+      <w:r>
+        <w:t xml:space="preserve"> meer zijn om uit</w:t>
+      </w:r>
+      <w:r>
+        <w:t xml:space="preserve"> te delen. De speler met de meeste kaarten</w:t>
+      </w:r>
+      <w:r>
+        <w:t xml:space="preserve"> </w:t>
+      </w:r>
+      <w:r>
+        <w:t xml:space="preserve">is de </w:t>
+      </w:r>
+      <w:r>
+        <w:t>winnaar.</w:t>
       </w:r>
     </w:p>
     <w:p>
@@ -386,8 +463,13 @@
       <w:r>
         <w:t xml:space="preserve">pets met verschillende </w:t>
       </w:r>
-      <w:r>
-        <w:t>vaardigheden</w:t>
+      <w:proofErr w:type="spellStart"/>
+      <w:r>
+        <w:t>abilities</w:t>
+      </w:r>
+      <w:proofErr w:type="spellEnd"/>
+      <w:r>
+        <w:t>, health en attack.</w:t>
       </w:r>
     </w:p>
     <w:p>
@@ -398,11 +480,25 @@
         <w:t xml:space="preserve">Perk cards zijn verschillende soorten voedsel dat je </w:t>
       </w:r>
       <w:r>
-        <w:t>bij jouw pets kan le</w:t>
+        <w:t>bij jouw pets kan l</w:t>
+      </w:r>
+      <w:r>
+        <w:t>e</w:t>
       </w:r>
       <w:r>
         <w:t>ggen om hun health of attack te boosten</w:t>
       </w:r>
+      <w:r>
+        <w:t xml:space="preserve"> of een extra </w:t>
+      </w:r>
+      <w:proofErr w:type="spellStart"/>
+      <w:r>
+        <w:t>ability</w:t>
+      </w:r>
+      <w:proofErr w:type="spellEnd"/>
+      <w:r>
+        <w:t xml:space="preserve">. </w:t>
+      </w:r>
     </w:p>
     <w:p/>
     <w:p>
@@ -449,7 +545,15 @@
         <w:t>moet voor</w:t>
       </w:r>
       <w:r>
-        <w:t>dat de battle van start gaat</w:t>
+        <w:t xml:space="preserve">dat de </w:t>
+      </w:r>
+      <w:proofErr w:type="spellStart"/>
+      <w:r>
+        <w:t>battle</w:t>
+      </w:r>
+      <w:proofErr w:type="spellEnd"/>
+      <w:r>
+        <w:t xml:space="preserve"> van start gaat</w:t>
       </w:r>
       <w:r>
         <w:t xml:space="preserve"> 3 </w:t>
@@ -470,7 +574,15 @@
         <w:t>.</w:t>
       </w:r>
       <w:r>
-        <w:t xml:space="preserve"> De kaarten mag je nog niet revealen </w:t>
+        <w:t xml:space="preserve"> De kaarten mag je nog niet </w:t>
+      </w:r>
+      <w:proofErr w:type="spellStart"/>
+      <w:r>
+        <w:t>revealen</w:t>
+      </w:r>
+      <w:proofErr w:type="spellEnd"/>
+      <w:r>
+        <w:t xml:space="preserve"> </w:t>
       </w:r>
       <w:r>
         <w:t>aan elkaar</w:t>
@@ -485,7 +597,15 @@
         <w:t>d</w:t>
       </w:r>
       <w:r>
-        <w:t>e battle of niet. Als je dit niet gebruikt kan je dit bewaren voor de volgende ronde net zoals de andere pet cards dat je gekregen hebt bij de start.</w:t>
+        <w:t xml:space="preserve">e </w:t>
+      </w:r>
+      <w:proofErr w:type="spellStart"/>
+      <w:r>
+        <w:t>battle</w:t>
+      </w:r>
+      <w:proofErr w:type="spellEnd"/>
+      <w:r>
+        <w:t xml:space="preserve"> of niet. Als je dit niet gebruikt kan je dit bewaren voor de volgende ronde net zoals de andere pet cards dat je gekregen hebt bij de start.</w:t>
       </w:r>
     </w:p>
     <w:p/>
@@ -519,7 +639,15 @@
         <w:t xml:space="preserve">Als </w:t>
       </w:r>
       <w:r>
-        <w:t>de battle eenmaal</w:t>
+        <w:t xml:space="preserve">de </w:t>
+      </w:r>
+      <w:proofErr w:type="spellStart"/>
+      <w:r>
+        <w:t>battle</w:t>
+      </w:r>
+      <w:proofErr w:type="spellEnd"/>
+      <w:r>
+        <w:t xml:space="preserve"> eenmaal</w:t>
       </w:r>
       <w:r>
         <w:t xml:space="preserve"> begonnen is, </w:t>
@@ -577,6 +705,216 @@
         <w:rPr>
           <w:b/>
           <w:bCs/>
+        </w:rPr>
+      </w:pPr>
+      <w:r>
+        <w:rPr>
+          <w:b/>
+          <w:bCs/>
+        </w:rPr>
+        <w:t xml:space="preserve">SLIDE 9: </w:t>
+      </w:r>
+      <w:r>
+        <w:rPr>
+          <w:b/>
+          <w:bCs/>
+        </w:rPr>
+        <w:t>HOW TO BATTLE</w:t>
+      </w:r>
+    </w:p>
+    <w:p>
+      <w:r>
+        <w:t>Nu dat we al de regels hebben uitgelegd is het tijd voor een demonstratie.</w:t>
+      </w:r>
+    </w:p>
+    <w:p>
+      <w:r>
+        <w:t>Zoals je kan zien hebben beide spelers 3 pets cards op tafel gelegd</w:t>
+      </w:r>
+      <w:r>
+        <w:t xml:space="preserve">. </w:t>
+      </w:r>
+      <w:proofErr w:type="spellStart"/>
+      <w:r>
+        <w:t>Één</w:t>
+      </w:r>
+      <w:proofErr w:type="spellEnd"/>
+      <w:r>
+        <w:t xml:space="preserve"> van de spelers heeft voor deze </w:t>
+      </w:r>
+      <w:proofErr w:type="spellStart"/>
+      <w:r>
+        <w:t>battle</w:t>
+      </w:r>
+      <w:proofErr w:type="spellEnd"/>
+      <w:r>
+        <w:t xml:space="preserve"> ook een perk card </w:t>
+      </w:r>
+      <w:r>
+        <w:t xml:space="preserve">op tafel gelegd. </w:t>
+      </w:r>
+      <w:r>
+        <w:t xml:space="preserve">Als de </w:t>
+      </w:r>
+      <w:proofErr w:type="spellStart"/>
+      <w:r>
+        <w:t>battle</w:t>
+      </w:r>
+      <w:proofErr w:type="spellEnd"/>
+      <w:r>
+        <w:t xml:space="preserve"> begonnen is blijkt dat speler aan de linkerkant een krokodil heeft</w:t>
+      </w:r>
+      <w:r>
+        <w:t xml:space="preserve">. Als vaardigheid heeft </w:t>
+      </w:r>
+      <w:proofErr w:type="spellStart"/>
+      <w:r>
+        <w:t>krokodiel</w:t>
+      </w:r>
+      <w:proofErr w:type="spellEnd"/>
+      <w:r>
+        <w:t xml:space="preserve"> dat hij </w:t>
+      </w:r>
+      <w:proofErr w:type="spellStart"/>
+      <w:r>
+        <w:t>damage</w:t>
+      </w:r>
+      <w:proofErr w:type="spellEnd"/>
+      <w:r>
+        <w:t xml:space="preserve"> heeft</w:t>
+      </w:r>
+      <w:r>
+        <w:t xml:space="preserve"> aan de laatste kaart van de andere speler</w:t>
+      </w:r>
+      <w:r>
+        <w:t xml:space="preserve"> </w:t>
+      </w:r>
+      <w:r>
+        <w:t>vooraleer de eerste kaarten vechten tegen elkaar</w:t>
+      </w:r>
+      <w:r>
+        <w:t>.</w:t>
+      </w:r>
+    </w:p>
+    <w:p>
+      <w:r>
+        <w:t xml:space="preserve">De laatste kaart van de andere speler heeft slechts 1 health waardoor </w:t>
+      </w:r>
+      <w:r>
+        <w:t>hij zijn kaart verliest. Deze kaart wordt weer terug op de stack gelegd. Als je een perk card naast dit kaart gelegd hebt, ben je dit ook verloren.</w:t>
+      </w:r>
+    </w:p>
+    <w:p>
+      <w:pPr>
+        <w:rPr>
+          <w:b/>
+          <w:bCs/>
+        </w:rPr>
+      </w:pPr>
+      <w:r>
+        <w:rPr>
+          <w:b/>
+          <w:bCs/>
+        </w:rPr>
+        <w:t>SLIDE 10: HOE LEVEL JE UP?</w:t>
+      </w:r>
+    </w:p>
+    <w:p>
+      <w:r>
+        <w:t xml:space="preserve">Als een speler na </w:t>
+      </w:r>
+      <w:r>
+        <w:t>een gewonnen</w:t>
+      </w:r>
+      <w:r>
+        <w:t xml:space="preserve"> </w:t>
+      </w:r>
+      <w:proofErr w:type="spellStart"/>
+      <w:r>
+        <w:t>battle</w:t>
+      </w:r>
+      <w:proofErr w:type="spellEnd"/>
+      <w:r>
+        <w:t xml:space="preserve"> nog een pet card </w:t>
+      </w:r>
+      <w:r>
+        <w:t xml:space="preserve">over heeft, </w:t>
+      </w:r>
+      <w:r>
+        <w:t xml:space="preserve"> </w:t>
+      </w:r>
+      <w:r>
+        <w:t xml:space="preserve">dan heeft deze pet card een level up gekregen. Level up betekent dat </w:t>
+      </w:r>
+      <w:r>
+        <w:t>de pet card zijn</w:t>
+      </w:r>
+      <w:r>
+        <w:t xml:space="preserve"> </w:t>
+      </w:r>
+      <w:r>
+        <w:t>vaardigheden</w:t>
+      </w:r>
+      <w:r>
+        <w:t xml:space="preserve"> sterker zijn geworden en dus ook moeilijker zal zijn voor de tegenstander om </w:t>
+      </w:r>
+      <w:r>
+        <w:t>nog te kunnen winnen.</w:t>
+      </w:r>
+      <w:r>
+        <w:t xml:space="preserve"> De pet card moet </w:t>
+      </w:r>
+      <w:proofErr w:type="spellStart"/>
+      <w:r>
+        <w:t>herbruikt</w:t>
+      </w:r>
+      <w:proofErr w:type="spellEnd"/>
+      <w:r>
+        <w:t xml:space="preserve"> worden in de volgende </w:t>
+      </w:r>
+      <w:proofErr w:type="spellStart"/>
+      <w:r>
+        <w:t>battle</w:t>
+      </w:r>
+      <w:proofErr w:type="spellEnd"/>
+      <w:r>
+        <w:t xml:space="preserve">. </w:t>
+      </w:r>
+      <w:r>
+        <w:t xml:space="preserve">De health van de pet card </w:t>
+      </w:r>
+      <w:r>
+        <w:t xml:space="preserve">is </w:t>
+      </w:r>
+      <w:r>
+        <w:t xml:space="preserve">na de </w:t>
+      </w:r>
+      <w:proofErr w:type="spellStart"/>
+      <w:r>
+        <w:t>battle</w:t>
+      </w:r>
+      <w:proofErr w:type="spellEnd"/>
+      <w:r>
+        <w:t xml:space="preserve"> hetzelfde en als je perk cards hebt gelegd bij deze </w:t>
+      </w:r>
+      <w:r>
+        <w:t xml:space="preserve">pet, zal dit ook meegenomen worden naar de volgende </w:t>
+      </w:r>
+      <w:proofErr w:type="spellStart"/>
+      <w:r>
+        <w:t>battle</w:t>
+      </w:r>
+      <w:proofErr w:type="spellEnd"/>
+      <w:r>
+        <w:t>.</w:t>
+      </w:r>
+    </w:p>
+    <w:p/>
+    <w:p>
+      <w:pPr>
+        <w:rPr>
+          <w:b/>
+          <w:bCs/>
           <w:lang w:val="en-US"/>
         </w:rPr>
       </w:pPr>
@@ -586,8 +924,7 @@
           <w:bCs/>
           <w:lang w:val="en-US"/>
         </w:rPr>
-        <w:lastRenderedPageBreak/>
-        <w:t xml:space="preserve">SLIDE 9: </w:t>
+        <w:t xml:space="preserve">SLIDE 11: </w:t>
       </w:r>
       <w:r>
         <w:rPr>
@@ -595,163 +932,40 @@
           <w:bCs/>
           <w:lang w:val="en-US"/>
         </w:rPr>
-        <w:t>HOW TO BATTLE</w:t>
-      </w:r>
-    </w:p>
-    <w:p>
-      <w:r>
-        <w:t>Nu dat we al de regels hebben uitgelegd is het tijd voor een demonstratie.</w:t>
-      </w:r>
-    </w:p>
-    <w:p>
-      <w:r>
-        <w:t>Zoals je kan zien hebben beide spelers 3 pets cards op tafel gelegd</w:t>
-      </w:r>
-      <w:r>
-        <w:t xml:space="preserve">. </w:t>
-      </w:r>
-      <w:r>
-        <w:t xml:space="preserve">Één van de spelers heeft voor deze battle ook een perk card </w:t>
-      </w:r>
-      <w:r>
-        <w:t xml:space="preserve">op tafel gelegd. </w:t>
-      </w:r>
-      <w:r>
-        <w:t>Als de battle begonnen is blijkt dat speler aan de linkerkant een krokodil heeft</w:t>
-      </w:r>
-      <w:r>
-        <w:t>. Als vaardigheid heeft krokodiel dat hij damage heeft</w:t>
-      </w:r>
-      <w:r>
-        <w:t xml:space="preserve"> aan de laatste kaart van de andere speler</w:t>
-      </w:r>
-      <w:r>
-        <w:t xml:space="preserve"> </w:t>
-      </w:r>
-      <w:r>
-        <w:t>vooraleer de eerste kaarten vechten tegen elkaar</w:t>
-      </w:r>
+        <w:t>BACK TO MAKING AN ARMY</w:t>
+      </w:r>
+    </w:p>
+    <w:p>
+      <w:r>
+        <w:t xml:space="preserve">Na iedere </w:t>
+      </w:r>
+      <w:proofErr w:type="spellStart"/>
+      <w:r>
+        <w:t>battle</w:t>
+      </w:r>
+      <w:proofErr w:type="spellEnd"/>
+      <w:r>
+        <w:t xml:space="preserve"> worden er</w:t>
+      </w:r>
+      <w:r>
+        <w:t xml:space="preserve"> weer</w:t>
+      </w:r>
+      <w:r>
+        <w:t xml:space="preserve"> 3 pet cards en 1 perk card uitgedeeld aan ieder speler. </w:t>
+      </w:r>
+      <w:r>
+        <w:t xml:space="preserve">Hiermee kunnen ze een nieuwe leger opbouwen voor de volgende </w:t>
+      </w:r>
+      <w:proofErr w:type="spellStart"/>
+      <w:r>
+        <w:t>battle</w:t>
+      </w:r>
+      <w:proofErr w:type="spellEnd"/>
       <w:r>
         <w:t>.</w:t>
       </w:r>
     </w:p>
     <w:p>
-      <w:r>
-        <w:t xml:space="preserve">De laatste kaart van de andere speler heeft slechts 1 health waardoor </w:t>
-      </w:r>
-      <w:r>
-        <w:t>hij zijn kaart verliest. Deze kaart wordt weer terug op de stack gelegd. Als je een perk card naast dit kaart gelegd hebt, ben je dit ook verloren.</w:t>
-      </w:r>
-    </w:p>
-    <w:p>
-      <w:pPr>
-        <w:rPr>
-          <w:b/>
-          <w:bCs/>
-        </w:rPr>
-      </w:pPr>
-      <w:r>
-        <w:rPr>
-          <w:b/>
-          <w:bCs/>
-        </w:rPr>
-        <w:t>SLIDE 10: HOE LEVEL JE UP?</w:t>
-      </w:r>
-    </w:p>
-    <w:p>
-      <w:r>
-        <w:t xml:space="preserve">Als een speler na </w:t>
-      </w:r>
-      <w:r>
-        <w:t>een gewonnen</w:t>
-      </w:r>
-      <w:r>
-        <w:t xml:space="preserve"> battle nog een pet card </w:t>
-      </w:r>
-      <w:r>
-        <w:t xml:space="preserve">over heeft, </w:t>
-      </w:r>
-      <w:r>
-        <w:t xml:space="preserve"> </w:t>
-      </w:r>
-      <w:r>
-        <w:t xml:space="preserve">dan heeft deze pet card een level up gekregen. Level up betekent dat </w:t>
-      </w:r>
-      <w:r>
-        <w:t>de pet card zijn</w:t>
-      </w:r>
-      <w:r>
-        <w:t xml:space="preserve"> </w:t>
-      </w:r>
-      <w:r>
-        <w:t>vaardigheden</w:t>
-      </w:r>
-      <w:r>
-        <w:t xml:space="preserve"> sterker zijn geworden en dus ook moeilijker zal zijn voor de tegenstander om </w:t>
-      </w:r>
-      <w:r>
-        <w:t>nog te kunnen winnen.</w:t>
-      </w:r>
-      <w:r>
-        <w:t xml:space="preserve"> De pet card moet </w:t>
-      </w:r>
-      <w:r>
-        <w:t xml:space="preserve">herbruikt worden in de volgende battle. </w:t>
-      </w:r>
-      <w:r>
-        <w:t xml:space="preserve">De health van de pet card </w:t>
-      </w:r>
-      <w:r>
-        <w:t xml:space="preserve">is </w:t>
-      </w:r>
-      <w:r>
-        <w:t xml:space="preserve">na de battle hetzelfde en als je perk cards hebt gelegd bij deze </w:t>
-      </w:r>
-      <w:r>
-        <w:t>pet, zal dit ook meegenomen worden naar de volgende battle.</w:t>
-      </w:r>
-    </w:p>
-    <w:p/>
-    <w:p>
-      <w:pPr>
-        <w:rPr>
-          <w:b/>
-          <w:bCs/>
-          <w:lang w:val="en-US"/>
-        </w:rPr>
-      </w:pPr>
-      <w:r>
-        <w:rPr>
-          <w:b/>
-          <w:bCs/>
-          <w:lang w:val="en-US"/>
-        </w:rPr>
-        <w:t xml:space="preserve">SLIDE 11: </w:t>
-      </w:r>
-      <w:r>
-        <w:rPr>
-          <w:b/>
-          <w:bCs/>
-          <w:lang w:val="en-US"/>
-        </w:rPr>
-        <w:t>BACK TO MAKING AN ARMY</w:t>
-      </w:r>
-    </w:p>
-    <w:p>
-      <w:r>
-        <w:t>Na iedere battle worden er</w:t>
-      </w:r>
-      <w:r>
-        <w:t xml:space="preserve"> weer</w:t>
-      </w:r>
-      <w:r>
-        <w:t xml:space="preserve"> 3 pet cards en 1 perk card uitgedeeld aan ieder speler. </w:t>
-      </w:r>
-      <w:r>
-        <w:t>Hiermee kunnen ze een nieuwe leger opbouwen voor de volgende battle.</w:t>
-      </w:r>
-    </w:p>
-    <w:p>
       <w:pPr>
         <w:rPr>
           <w:b/>
@@ -768,10 +982,26 @@
     </w:p>
     <w:p>
       <w:r>
-        <w:t>Als feedback voor ons spel hebben we gekregen dat de levels useless zijn</w:t>
-      </w:r>
-      <w:r>
-        <w:t xml:space="preserve">, dit kwam doordat er na ieder battle geen of slechts 1 pet card overbleef en die ging dan </w:t>
+        <w:t xml:space="preserve">Als feedback voor ons spel hebben we gekregen dat de levels </w:t>
+      </w:r>
+      <w:proofErr w:type="spellStart"/>
+      <w:r>
+        <w:t>useless</w:t>
+      </w:r>
+      <w:proofErr w:type="spellEnd"/>
+      <w:r>
+        <w:t xml:space="preserve"> zijn</w:t>
+      </w:r>
+      <w:r>
+        <w:t xml:space="preserve">, dit kwam doordat er na ieder </w:t>
+      </w:r>
+      <w:proofErr w:type="spellStart"/>
+      <w:r>
+        <w:t>battle</w:t>
+      </w:r>
+      <w:proofErr w:type="spellEnd"/>
+      <w:r>
+        <w:t xml:space="preserve"> geen of slechts 1 pet card overbleef en die ging dan </w:t>
       </w:r>
       <w:r>
         <w:t xml:space="preserve">de volgende ronde eruit. </w:t>

</xml_diff>